<commit_message>
change made to the third file
</commit_message>
<xml_diff>
--- a/third.docx
+++ b/third.docx
@@ -9,11 +9,14 @@
       <w:r>
         <w:t>second</w:t>
       </w:r>
-      <w:bookmarkStart w:id="0" w:name="_GoBack"/>
-      <w:bookmarkEnd w:id="0"/>
       <w:r>
         <w:t xml:space="preserve"> text</w:t>
       </w:r>
+      <w:r>
+        <w:t xml:space="preserve"> and I am so happy</w:t>
+      </w:r>
+      <w:bookmarkStart w:id="0" w:name="_GoBack"/>
+      <w:bookmarkEnd w:id="0"/>
     </w:p>
     <w:sectPr>
       <w:pgSz w:w="12240" w:h="15840"/>

</xml_diff>